<commit_message>
Word que detalla los arreglos de la entrega
</commit_message>
<xml_diff>
--- a/Que hice en la entrega.docx
+++ b/Que hice en la entrega.docx
@@ -2,39 +2,12 @@
 <file path=word/document.xml><?xml version="1.0" encoding="utf-8"?>
 <w:document xmlns:wpc="http://schemas.microsoft.com/office/word/2010/wordprocessingCanvas" xmlns:mc="http://schemas.openxmlformats.org/markup-compatibility/2006" xmlns:o="urn:schemas-microsoft-com:office:office" xmlns:r="http://schemas.openxmlformats.org/officeDocument/2006/relationships" xmlns:m="http://schemas.openxmlformats.org/officeDocument/2006/math" xmlns:v="urn:schemas-microsoft-com:vml" xmlns:wp14="http://schemas.microsoft.com/office/word/2010/wordprocessingDrawing" xmlns:wp="http://schemas.openxmlformats.org/drawingml/2006/wordprocessingDrawing" xmlns:w10="urn:schemas-microsoft-com:office:word" xmlns:w="http://schemas.openxmlformats.org/wordprocessingml/2006/main" xmlns:w14="http://schemas.microsoft.com/office/word/2010/wordml" xmlns:wpg="http://schemas.microsoft.com/office/word/2010/wordprocessingGroup" xmlns:wpi="http://schemas.microsoft.com/office/word/2010/wordprocessingInk" xmlns:wne="http://schemas.microsoft.com/office/word/2006/wordml" xmlns:wps="http://schemas.microsoft.com/office/word/2010/wordprocessingShape" mc:Ignorable="w14 wp14">
   <w:body>
-    <w:p/>
     <w:p>
       <w:pPr>
         <w:rPr>
           <w:lang w:val="es-ES"/>
         </w:rPr>
       </w:pPr>
-      <w:r>
-        <w:rPr>
-          <w:lang w:val="es-ES"/>
-        </w:rPr>
-        <w:t>En el archivo index.html sum</w:t>
-      </w:r>
-      <w:r>
-        <w:rPr>
-          <w:lang w:val="es-ES"/>
-        </w:rPr>
-        <w:t xml:space="preserve">é 3 videos alineados ya que mi </w:t>
-      </w:r>
-      <w:proofErr w:type="spellStart"/>
-      <w:r>
-        <w:rPr>
-          <w:lang w:val="es-ES"/>
-        </w:rPr>
-        <w:t>index</w:t>
-      </w:r>
-      <w:proofErr w:type="spellEnd"/>
-      <w:r>
-        <w:rPr>
-          <w:lang w:val="es-ES"/>
-        </w:rPr>
-        <w:t xml:space="preserve"> carecía de contenido.</w:t>
-      </w:r>
     </w:p>
     <w:p>
       <w:pPr>
@@ -46,7 +19,35 @@
         <w:rPr>
           <w:lang w:val="es-ES"/>
         </w:rPr>
-        <w:t>Luego sume el SEO con las siguientes características:</w:t>
+        <w:t xml:space="preserve">Agregué más información al </w:t>
+      </w:r>
+      <w:proofErr w:type="spellStart"/>
+      <w:r>
+        <w:rPr>
+          <w:lang w:val="es-ES"/>
+        </w:rPr>
+        <w:t>index</w:t>
+      </w:r>
+      <w:proofErr w:type="spellEnd"/>
+      <w:r>
+        <w:rPr>
+          <w:lang w:val="es-ES"/>
+        </w:rPr>
+        <w:t xml:space="preserve"> que seguía incompleto, más texto e información útil para el lector y decidí eliminar el </w:t>
+      </w:r>
+      <w:proofErr w:type="spellStart"/>
+      <w:r>
+        <w:rPr>
+          <w:lang w:val="es-ES"/>
+        </w:rPr>
+        <w:t>carousel</w:t>
+      </w:r>
+      <w:proofErr w:type="spellEnd"/>
+      <w:r>
+        <w:rPr>
+          <w:lang w:val="es-ES"/>
+        </w:rPr>
+        <w:t xml:space="preserve"> por el momento hasta nuevas pruebas.</w:t>
       </w:r>
     </w:p>
     <w:p>
@@ -59,108 +60,30 @@
         <w:rPr>
           <w:lang w:val="es-ES"/>
         </w:rPr>
-        <w:t xml:space="preserve">.Utilicé una misma descripción para todas las demás pestañas ya que estas tienen información la cuál </w:t>
+        <w:t xml:space="preserve">Cambie el tamaño de las fotos para que entraran bien en el box creado anteriormente de todas las páginas, el tipo de letra, y decidí agregar un botón de twitter ya que 3 me parecía poco y la parte del </w:t>
       </w:r>
       <w:proofErr w:type="spellStart"/>
       <w:r>
         <w:rPr>
           <w:lang w:val="es-ES"/>
         </w:rPr>
-        <w:t>esta</w:t>
+        <w:t>footer</w:t>
       </w:r>
       <w:proofErr w:type="spellEnd"/>
       <w:r>
         <w:rPr>
           <w:lang w:val="es-ES"/>
         </w:rPr>
-        <w:t xml:space="preserve"> relacionada una con la otra. (</w:t>
-      </w:r>
-      <w:proofErr w:type="spellStart"/>
-      <w:proofErr w:type="gramStart"/>
-      <w:r>
-        <w:rPr>
-          <w:lang w:val="es-ES"/>
-        </w:rPr>
-        <w:t>content</w:t>
-      </w:r>
-      <w:proofErr w:type="spellEnd"/>
-      <w:proofErr w:type="gramEnd"/>
-      <w:r>
-        <w:rPr>
-          <w:lang w:val="es-ES"/>
-        </w:rPr>
-        <w:t>=”</w:t>
-      </w:r>
-      <w:proofErr w:type="spellStart"/>
-      <w:r>
-        <w:rPr>
-          <w:lang w:val="es-ES"/>
-        </w:rPr>
-        <w:t>Trecking</w:t>
-      </w:r>
-      <w:proofErr w:type="spellEnd"/>
-      <w:r>
-        <w:rPr>
-          <w:lang w:val="es-ES"/>
-        </w:rPr>
-        <w:t xml:space="preserve"> y recorridos a lo largo y ancho de la República Argentina”)</w:t>
-      </w:r>
-    </w:p>
-    <w:p>
-      <w:pPr>
-        <w:rPr>
-          <w:lang w:val="es-ES"/>
-        </w:rPr>
-      </w:pPr>
-      <w:r>
-        <w:rPr>
-          <w:lang w:val="es-ES"/>
-        </w:rPr>
-        <w:t>.Con las palabras clave use las siguientes (“</w:t>
-      </w:r>
-      <w:proofErr w:type="spellStart"/>
-      <w:r>
-        <w:rPr>
-          <w:lang w:val="es-ES"/>
-        </w:rPr>
-        <w:t>Trecking</w:t>
-      </w:r>
-      <w:proofErr w:type="spellEnd"/>
-      <w:r>
-        <w:rPr>
-          <w:lang w:val="es-ES"/>
-        </w:rPr>
-        <w:t xml:space="preserve">, Argentina, Turismo, Patagonia, caminatas, Volcanes, viaje, aventura”) con la diferencia en todas las páginas que aclaraba la provincia a la </w:t>
-      </w:r>
-      <w:proofErr w:type="spellStart"/>
-      <w:r>
-        <w:rPr>
-          <w:lang w:val="es-ES"/>
-        </w:rPr>
-        <w:t>cuál</w:t>
-      </w:r>
-      <w:proofErr w:type="spellEnd"/>
-      <w:r>
-        <w:rPr>
-          <w:lang w:val="es-ES"/>
-        </w:rPr>
-        <w:t xml:space="preserve"> me estaba refiriendo.</w:t>
-      </w:r>
-    </w:p>
-    <w:p>
-      <w:pPr>
-        <w:rPr>
-          <w:lang w:val="es-ES"/>
-        </w:rPr>
-      </w:pPr>
-      <w:r>
-        <w:rPr>
-          <w:lang w:val="es-ES"/>
-        </w:rPr>
-        <w:t xml:space="preserve"> Aplique el SASS a las demás pestañas que me habían faltado con anterioridad y mejore un poco el SASS hecho en el desafío anterior.</w:t>
+        <w:t xml:space="preserve"> se veía vacía.</w:t>
       </w:r>
       <w:bookmarkStart w:id="0" w:name="_GoBack"/>
       <w:bookmarkEnd w:id="0"/>
+      <w:r>
+        <w:rPr>
+          <w:lang w:val="es-ES"/>
+        </w:rPr>
+        <w:t xml:space="preserve"> </w:t>
+      </w:r>
     </w:p>
     <w:sectPr>
       <w:pgSz w:w="12240" w:h="15840"/>

</xml_diff>